<commit_message>
finihs up 3 things
</commit_message>
<xml_diff>
--- a/mifinalpaper/LandyBrian_paper_GeneratingNewBuildingImagesUsingDCGANS.docx
+++ b/mifinalpaper/LandyBrian_paper_GeneratingNewBuildingImagesUsingDCGANS.docx
@@ -629,7 +629,13 @@
         <w:t xml:space="preserve">by </w:t>
       </w:r>
       <w:r>
-        <w:t xml:space="preserve">Radford et al. [3]. Transposed convolutions are opposite to convolutional layers in that they produce an output larger than the input and are meant for up sampling. Fig. </w:t>
+        <w:t>Radford et al. [3]. Transposed convolutions are opposite to convolutional layers in that they produce an output larger than the input and are meant for up sampling. Fig</w:t>
+      </w:r>
+      <w:r>
+        <w:t>ure</w:t>
+      </w:r>
+      <w:r>
+        <w:t xml:space="preserve"> </w:t>
       </w:r>
       <w:r>
         <w:t>1</w:t>
@@ -1348,7 +1354,13 @@
         <w:t xml:space="preserve"> </w:t>
       </w:r>
       <w:r>
-        <w:t>shown in fig. X.</w:t>
+        <w:t xml:space="preserve">shown in fig. </w:t>
+      </w:r>
+      <w:r>
+        <w:t>4</w:t>
+      </w:r>
+      <w:r>
+        <w:t>.</w:t>
       </w:r>
     </w:p>
     <w:p>
@@ -1420,7 +1432,19 @@
         <w:rPr>
           <w:sz w:val="16"/>
         </w:rPr>
-        <w:t xml:space="preserve">Fig. X. RIT high variation dataset. The output is </w:t>
+        <w:t xml:space="preserve">Fig. </w:t>
+      </w:r>
+      <w:r>
+        <w:rPr>
+          <w:sz w:val="16"/>
+        </w:rPr>
+        <w:t>4</w:t>
+      </w:r>
+      <w:r>
+        <w:rPr>
+          <w:sz w:val="16"/>
+        </w:rPr>
+        <w:t xml:space="preserve">. RIT high variation dataset. The output is </w:t>
       </w:r>
       <w:r>
         <w:rPr>
@@ -1695,7 +1719,13 @@
         <w:t>generator</w:t>
       </w:r>
       <w:r>
-        <w:t xml:space="preserve">. Shown in fig. X is </w:t>
+        <w:t xml:space="preserve">. Shown in fig. </w:t>
+      </w:r>
+      <w:r>
+        <w:t>5</w:t>
+      </w:r>
+      <w:r>
+        <w:t xml:space="preserve"> is </w:t>
       </w:r>
       <w:r>
         <w:t>an example of best quality</w:t>
@@ -1709,8 +1739,6 @@
         <w:ind w:firstLine="202"/>
         <w:jc w:val="both"/>
       </w:pPr>
-      <w:bookmarkStart w:id="1" w:name="_GoBack"/>
-      <w:bookmarkEnd w:id="1"/>
     </w:p>
     <w:p>
       <w:pPr>
@@ -1993,7 +2021,19 @@
         <w:rPr>
           <w:sz w:val="16"/>
         </w:rPr>
-        <w:t xml:space="preserve">Fig. X. RIT </w:t>
+        <w:t xml:space="preserve">Fig. </w:t>
+      </w:r>
+      <w:r>
+        <w:rPr>
+          <w:sz w:val="16"/>
+        </w:rPr>
+        <w:t>5</w:t>
+      </w:r>
+      <w:r>
+        <w:rPr>
+          <w:sz w:val="16"/>
+        </w:rPr>
+        <w:t xml:space="preserve">. RIT </w:t>
       </w:r>
       <w:r>
         <w:rPr>
@@ -2095,6 +2135,18 @@
         <w:rPr>
           <w:sz w:val="16"/>
         </w:rPr>
+        <w:t xml:space="preserve"> </w:t>
+      </w:r>
+      <w:r>
+        <w:rPr>
+          <w:sz w:val="16"/>
+        </w:rPr>
+        <w:t>[4]</w:t>
+      </w:r>
+      <w:r>
+        <w:rPr>
+          <w:sz w:val="16"/>
+        </w:rPr>
         <w:t>. Images were taken from a few different epochs</w:t>
       </w:r>
     </w:p>
@@ -2113,10 +2165,18 @@
         <w:t xml:space="preserve"> </w:t>
       </w:r>
       <w:r>
-        <w:t>Again, these results had to be hand selected from all the generated images as each trained model still had good and bad outputs. But the more believable images generated</w:t>
-      </w:r>
-      <w:r>
-        <w:t xml:space="preserve"> in fig. X</w:t>
+        <w:t>Again, these results had to be hand selecte</w:t>
+      </w:r>
+      <w:bookmarkStart w:id="1" w:name="_GoBack"/>
+      <w:bookmarkEnd w:id="1"/>
+      <w:r>
+        <w:t>d from all the generated images as each trained model still had good and bad outputs. But the more believable images generated</w:t>
+      </w:r>
+      <w:r>
+        <w:t xml:space="preserve"> in fig. </w:t>
+      </w:r>
+      <w:r>
+        <w:t>5</w:t>
       </w:r>
       <w:r>
         <w:t xml:space="preserve"> were better than the rest, visually speaking. </w:t>
@@ -2139,7 +2199,13 @@
         </w:rPr>
       </w:pPr>
       <w:r>
-        <w:t>After training these DCGANS and looking at results, it is apparent that there is a lot to the process of generating believable fakes. Aside from fig. X, t</w:t>
+        <w:t xml:space="preserve">After training these DCGANS and looking at results, it is apparent that there is a lot to the process of generating believable fakes. Aside from fig. </w:t>
+      </w:r>
+      <w:r>
+        <w:t>5</w:t>
+      </w:r>
+      <w:r>
+        <w:t>, t</w:t>
       </w:r>
       <w:r>
         <w:t xml:space="preserve">here were other models with </w:t>
@@ -2474,28 +2540,16 @@
         <w:t>equations</w:t>
       </w:r>
       <w:r>
-        <w:t xml:space="preserve"> for GANs as first described in</w:t>
-      </w:r>
-      <w:r>
-        <w:t xml:space="preserve"> Goodfellow et al.</w:t>
-      </w:r>
-      <w:r>
-        <w:t xml:space="preserve"> </w:t>
+        <w:t xml:space="preserve"> for GANs as first </w:t>
+      </w:r>
+      <w:r>
+        <w:t xml:space="preserve">described in Goodfellow et al. </w:t>
       </w:r>
       <w:r>
         <w:t>[2]</w:t>
       </w:r>
       <w:r>
-        <w:t xml:space="preserve">. Discriminator networks are meant to </w:t>
-      </w:r>
-      <w:r>
-        <w:rPr>
-          <w:highlight w:val="yellow"/>
-        </w:rPr>
-        <w:t>maximize (1)</w:t>
-      </w:r>
-      <w:r>
-        <w:t xml:space="preserve">, which represents properly labeling a real sample </w:t>
+        <w:t xml:space="preserve">. Discriminator networks are meant to maximize (1), which represents properly labeling a real sample </w:t>
       </w:r>
       <w:r>
         <w:rPr>
@@ -2740,16 +2794,10 @@
         <w:jc w:val="both"/>
       </w:pPr>
       <w:r>
-        <w:t xml:space="preserve">Generator networks are meant </w:t>
-      </w:r>
-      <w:r>
-        <w:rPr>
-          <w:highlight w:val="yellow"/>
-        </w:rPr>
-        <w:t>to minimize (2)</w:t>
-      </w:r>
-      <w:r>
-        <w:t xml:space="preserve"> which represents properly labeling a fake sample 0.</w:t>
+        <w:t>Generator networks are meant to minimize (2) which</w:t>
+      </w:r>
+      <w:r>
+        <w:t xml:space="preserve"> represents properly labeling a fake sample 0.</w:t>
       </w:r>
     </w:p>
     <w:p>
@@ -3013,16 +3061,22 @@
         <w:jc w:val="both"/>
       </w:pPr>
       <w:r>
-        <w:t xml:space="preserve">These goals are meant to be met simultaneously by the networks. The general architecture for a GAN includes a real sample set, a random noise generator input, a generator network and a discriminator network. Shown </w:t>
-      </w:r>
-      <w:r>
-        <w:rPr>
-          <w:b/>
-        </w:rPr>
-        <w:t>in Fig. 1 is</w:t>
-      </w:r>
-      <w:r>
-        <w:t xml:space="preserve"> the architecture for a standard GAN.</w:t>
+        <w:t xml:space="preserve">These goals are meant to be met simultaneously by the networks. The general architecture for a GAN includes a real sample set, a random noise </w:t>
+      </w:r>
+      <w:r>
+        <w:t xml:space="preserve">generator input, a generator network and a discriminator network. Shown in </w:t>
+      </w:r>
+      <w:r>
+        <w:t>f</w:t>
+      </w:r>
+      <w:r>
+        <w:t xml:space="preserve">ig. </w:t>
+      </w:r>
+      <w:r>
+        <w:t>6</w:t>
+      </w:r>
+      <w:r>
+        <w:t xml:space="preserve"> is the architecture for a standard GAN.</w:t>
       </w:r>
     </w:p>
     <w:p>
@@ -3086,31 +3140,32 @@
       </w:pPr>
       <w:r>
         <w:rPr>
-          <w:b/>
           <w:szCs w:val="20"/>
-          <w:highlight w:val="yellow"/>
-        </w:rPr>
-        <w:t>Fig. 1.  Architecture</w:t>
+        </w:rPr>
+        <w:t xml:space="preserve">Fig. </w:t>
       </w:r>
       <w:r>
         <w:rPr>
           <w:szCs w:val="20"/>
-          <w:highlight w:val="yellow"/>
-        </w:rPr>
-        <w:t xml:space="preserve"> for a GAN. In the figure, real samples, </w:t>
-      </w:r>
-      <w:r>
-        <w:rPr>
-          <w:i/>
+        </w:rPr>
+        <w:t>6</w:t>
+      </w:r>
+      <w:r>
+        <w:rPr>
           <w:szCs w:val="20"/>
-          <w:highlight w:val="yellow"/>
+        </w:rPr>
+        <w:t xml:space="preserve">.  Architecture for a GAN. In the figure, real samples, </w:t>
+      </w:r>
+      <w:r>
+        <w:rPr>
+          <w:i/>
+          <w:szCs w:val="20"/>
         </w:rPr>
         <w:t>x</w:t>
       </w:r>
       <w:r>
         <w:rPr>
           <w:szCs w:val="20"/>
-          <w:highlight w:val="yellow"/>
         </w:rPr>
         <w:t>,</w:t>
       </w:r>
@@ -3118,29 +3173,20 @@
         <w:rPr>
           <w:i/>
           <w:szCs w:val="20"/>
-          <w:highlight w:val="yellow"/>
         </w:rPr>
         <w:t xml:space="preserve"> </w:t>
       </w:r>
       <w:r>
         <w:rPr>
           <w:szCs w:val="20"/>
-          <w:highlight w:val="yellow"/>
-        </w:rPr>
-        <w:t xml:space="preserve">and fake samples, G(z), are passed into a discriminating network that will predict a label, </w:t>
+        </w:rPr>
+        <w:t xml:space="preserve">and fake samples, G(z), are passed into a discriminating network that will predict a label, D(G(z)) </w:t>
       </w:r>
       <w:r>
         <w:rPr>
           <w:szCs w:val="20"/>
-          <w:highlight w:val="yellow"/>
-        </w:rPr>
-        <w:t>D(G(z)) or D(x). The comparison between real and predicted labels are used to update discriminator and generator loss.</w:t>
-      </w:r>
-      <w:r>
-        <w:rPr>
-          <w:szCs w:val="20"/>
-        </w:rPr>
-        <w:t xml:space="preserve"> </w:t>
+        </w:rPr>
+        <w:t xml:space="preserve">or D(x). The comparison between real and predicted labels are used to update discriminator and generator loss. </w:t>
       </w:r>
     </w:p>
     <w:p/>
@@ -3155,7 +3201,10 @@
         <w:t>[2]</w:t>
       </w:r>
       <w:r>
-        <w:t xml:space="preserve"> outlines the training process for GANs. Model updates occur in two steps. The discriminator network (D) is trained with </w:t>
+        <w:t xml:space="preserve"> outlines</w:t>
+      </w:r>
+      <w:r>
+        <w:t xml:space="preserve"> the training process for GANs. Model updates occur in two steps. The discriminator network (D) is trained with </w:t>
       </w:r>
       <w:r>
         <w:rPr>
@@ -3504,7 +3553,17 @@
       </w:r>
     </w:p>
     <w:p>
-      <w:r>
+      <w:pPr>
+        <w:rPr>
+          <w:b/>
+          <w:color w:val="FF0000"/>
+        </w:rPr>
+      </w:pPr>
+      <w:r>
+        <w:rPr>
+          <w:b/>
+          <w:color w:val="FF0000"/>
+        </w:rPr>
         <w:t>List all methods here</w:t>
       </w:r>
     </w:p>
@@ -3519,10 +3578,16 @@
     </w:p>
     <w:p>
       <w:pPr>
-        <w:ind w:left="202"/>
-      </w:pPr>
-      <w:r>
-        <w:t xml:space="preserve">To get an idea of the colors and quality of the regular training samples fig. X was included. </w:t>
+        <w:ind w:firstLine="202"/>
+      </w:pPr>
+      <w:r>
+        <w:t xml:space="preserve">To get an idea of the colors and quality of the regular training samples fig. </w:t>
+      </w:r>
+      <w:r>
+        <w:t>7</w:t>
+      </w:r>
+      <w:r>
+        <w:t xml:space="preserve"> was included. </w:t>
       </w:r>
     </w:p>
     <w:p>
@@ -3746,13 +3811,31 @@
         <w:rPr>
           <w:sz w:val="16"/>
         </w:rPr>
-        <w:t xml:space="preserve">Fig. X. </w:t>
-      </w:r>
-      <w:r>
-        <w:rPr>
-          <w:sz w:val="16"/>
-        </w:rPr>
-        <w:t>RIT high variation dataset. Best output profile info: X,Y,Z,A,B,C,1,2,3</w:t>
+        <w:t xml:space="preserve">Fig. </w:t>
+      </w:r>
+      <w:r>
+        <w:rPr>
+          <w:sz w:val="16"/>
+        </w:rPr>
+        <w:t>7</w:t>
+      </w:r>
+      <w:r>
+        <w:rPr>
+          <w:sz w:val="16"/>
+        </w:rPr>
+        <w:t xml:space="preserve">. </w:t>
+      </w:r>
+      <w:r>
+        <w:rPr>
+          <w:sz w:val="16"/>
+        </w:rPr>
+        <w:t>RIT high variation dataset</w:t>
+      </w:r>
+      <w:r>
+        <w:rPr>
+          <w:sz w:val="16"/>
+        </w:rPr>
+        <w:t xml:space="preserve"> sample images.</w:t>
       </w:r>
     </w:p>
     <w:p>
@@ -3769,8 +3852,17 @@
       </w:r>
     </w:p>
     <w:p>
-      <w:r>
-        <w:t>An example of the loss plot mentioned is shown in fig. X.</w:t>
+      <w:pPr>
+        <w:ind w:firstLine="202"/>
+      </w:pPr>
+      <w:r>
+        <w:t xml:space="preserve">An example of the loss plot mentioned is shown in fig. </w:t>
+      </w:r>
+      <w:r>
+        <w:t>8</w:t>
+      </w:r>
+      <w:r>
+        <w:t>.</w:t>
       </w:r>
     </w:p>
     <w:p>
@@ -3783,8 +3875,8 @@
         </w:rPr>
         <w:drawing>
           <wp:inline distT="0" distB="0" distL="0" distR="0">
-            <wp:extent cx="1587500" cy="1190625"/>
-            <wp:effectExtent l="0" t="0" r="0" b="9525"/>
+            <wp:extent cx="2313432" cy="1737360"/>
+            <wp:effectExtent l="0" t="0" r="0" b="0"/>
             <wp:docPr id="27" name="Picture 27"/>
             <wp:cNvGraphicFramePr>
               <a:graphicFrameLocks xmlns:a="http://schemas.openxmlformats.org/drawingml/2006/main" noChangeAspect="1"/>
@@ -3805,7 +3897,7 @@
                   <pic:spPr>
                     <a:xfrm>
                       <a:off x="0" y="0"/>
-                      <a:ext cx="1587500" cy="1190625"/>
+                      <a:ext cx="2313432" cy="1737360"/>
                     </a:xfrm>
                     <a:prstGeom prst="rect">
                       <a:avLst/>
@@ -3829,19 +3921,43 @@
         <w:rPr>
           <w:sz w:val="16"/>
         </w:rPr>
-        <w:t xml:space="preserve">Fig. X. </w:t>
-      </w:r>
-      <w:r>
-        <w:rPr>
-          <w:sz w:val="16"/>
-        </w:rPr>
-        <w:t>RIT high variation dataset. Best output profile info: X,Y,Z,A,B,C,1,2,3</w:t>
+        <w:t xml:space="preserve">Fig. </w:t>
+      </w:r>
+      <w:r>
+        <w:rPr>
+          <w:sz w:val="16"/>
+        </w:rPr>
+        <w:t>8</w:t>
+      </w:r>
+      <w:r>
+        <w:rPr>
+          <w:sz w:val="16"/>
+        </w:rPr>
+        <w:t xml:space="preserve">. </w:t>
+      </w:r>
+      <w:r>
+        <w:rPr>
+          <w:sz w:val="16"/>
+        </w:rPr>
+        <w:t xml:space="preserve">D, G and </w:t>
+      </w:r>
+      <w:r>
+        <w:rPr>
+          <w:sz w:val="16"/>
+        </w:rPr>
+        <w:t>the sum of D and G loss can be seen on the plot.</w:t>
       </w:r>
     </w:p>
     <w:p/>
     <w:p>
       <w:r>
-        <w:t xml:space="preserve">These helped a small amount and were at least interesting for trying to compare training behavior of different models. As for discriminator output, fig. X shows a typical discriminator output result during training. </w:t>
+        <w:t xml:space="preserve">These helped a small amount and were at least interesting for trying to compare training behavior of different models. As for discriminator output, fig. </w:t>
+      </w:r>
+      <w:r>
+        <w:t>9.</w:t>
+      </w:r>
+      <w:r>
+        <w:t xml:space="preserve"> shows a typical discriminator output result during training. </w:t>
       </w:r>
     </w:p>
     <w:p>
@@ -3852,8 +3968,8 @@
         <w:lastRenderedPageBreak/>
         <w:drawing>
           <wp:inline distT="0" distB="0" distL="0" distR="0" wp14:anchorId="20A523C0" wp14:editId="7A59420E">
-            <wp:extent cx="2686050" cy="2014538"/>
-            <wp:effectExtent l="0" t="0" r="0" b="5080"/>
+            <wp:extent cx="2298700" cy="1724025"/>
+            <wp:effectExtent l="0" t="0" r="6350" b="9525"/>
             <wp:docPr id="28" name="Picture 28"/>
             <wp:cNvGraphicFramePr>
               <a:graphicFrameLocks xmlns:a="http://schemas.openxmlformats.org/drawingml/2006/main" noChangeAspect="1"/>
@@ -3874,7 +3990,7 @@
                   <pic:spPr>
                     <a:xfrm>
                       <a:off x="0" y="0"/>
-                      <a:ext cx="2690047" cy="2017535"/>
+                      <a:ext cx="2298700" cy="1724025"/>
                     </a:xfrm>
                     <a:prstGeom prst="rect">
                       <a:avLst/>
@@ -3898,17 +4014,33 @@
         <w:rPr>
           <w:sz w:val="16"/>
         </w:rPr>
-        <w:t xml:space="preserve">Fig. X. </w:t>
-      </w:r>
-      <w:r>
-        <w:rPr>
-          <w:sz w:val="16"/>
-        </w:rPr>
-        <w:t>RIT high variation dataset. Best output profile info: X,Y,Z,A,B,C,1,2,3</w:t>
-      </w:r>
-    </w:p>
-    <w:p/>
-    <w:p/>
+        <w:t xml:space="preserve">Fig. </w:t>
+      </w:r>
+      <w:r>
+        <w:rPr>
+          <w:sz w:val="16"/>
+        </w:rPr>
+        <w:t>9</w:t>
+      </w:r>
+      <w:r>
+        <w:rPr>
+          <w:sz w:val="16"/>
+        </w:rPr>
+        <w:t>. Discriminator output during training process.</w:t>
+      </w:r>
+      <w:r>
+        <w:rPr>
+          <w:sz w:val="16"/>
+        </w:rPr>
+        <w:t xml:space="preserve"> Green is the real sample probability and red/blue is the fake</w:t>
+      </w:r>
+      <w:r>
+        <w:rPr>
+          <w:sz w:val="16"/>
+        </w:rPr>
+        <w:t>.</w:t>
+      </w:r>
+    </w:p>
     <w:p>
       <w:pPr>
         <w:pStyle w:val="Heading2"/>
@@ -3945,7 +4077,76 @@
         <w:pStyle w:val="Heading2"/>
       </w:pPr>
       <w:r>
-        <w:t>Specific Values of Good Samples</w:t>
+        <w:t xml:space="preserve">Additional Options in </w:t>
+      </w:r>
+      <w:proofErr w:type="spellStart"/>
+      <w:r>
+        <w:t>Pytorch</w:t>
+      </w:r>
+      <w:proofErr w:type="spellEnd"/>
+      <w:r>
+        <w:t xml:space="preserve"> Script</w:t>
+      </w:r>
+    </w:p>
+    <w:p>
+      <w:pPr>
+        <w:rPr>
+          <w:b/>
+          <w:color w:val="FF0000"/>
+        </w:rPr>
+      </w:pPr>
+      <w:r>
+        <w:rPr>
+          <w:b/>
+          <w:color w:val="FF0000"/>
+        </w:rPr>
+        <w:t xml:space="preserve">&lt;&lt;&lt;I added stuff to the </w:t>
+      </w:r>
+      <w:proofErr w:type="spellStart"/>
+      <w:r>
+        <w:rPr>
+          <w:b/>
+          <w:color w:val="FF0000"/>
+        </w:rPr>
+        <w:t>pytorch</w:t>
+      </w:r>
+      <w:proofErr w:type="spellEnd"/>
+      <w:r>
+        <w:rPr>
+          <w:b/>
+          <w:color w:val="FF0000"/>
+        </w:rPr>
+        <w:t xml:space="preserve"> </w:t>
+      </w:r>
+      <w:r>
+        <w:rPr>
+          <w:b/>
+          <w:color w:val="FF0000"/>
+        </w:rPr>
+        <w:t>script</w:t>
+      </w:r>
+      <w:r>
+        <w:rPr>
+          <w:b/>
+          <w:color w:val="FF0000"/>
+        </w:rPr>
+        <w:t xml:space="preserve"> to more easily try combinations of </w:t>
+      </w:r>
+      <w:proofErr w:type="spellStart"/>
+      <w:r>
+        <w:rPr>
+          <w:b/>
+          <w:color w:val="FF0000"/>
+        </w:rPr>
+        <w:t>hyperparams</w:t>
+      </w:r>
+      <w:proofErr w:type="spellEnd"/>
+      <w:r>
+        <w:rPr>
+          <w:b/>
+          <w:color w:val="FF0000"/>
+        </w:rPr>
+        <w:t xml:space="preserve"> together.</w:t>
       </w:r>
     </w:p>
     <w:p>
@@ -3960,117 +4161,15 @@
       <w:pPr>
         <w:ind w:firstLine="202"/>
         <w:jc w:val="both"/>
-        <w:rPr>
-          <w:highlight w:val="yellow"/>
-        </w:rPr>
       </w:pPr>
       <w:r>
         <w:t xml:space="preserve">Since deep learning models benefit from more data, simple data augmentation was employed to created rotated, flipped and noisy samples. However, this dramatically worsened the generated images and wasn’t a good approach. </w:t>
       </w:r>
       <w:r>
-        <w:t xml:space="preserve">The set was augmented by flipping images horizontally, rotating them 45 degrees and adding small amounts of noise. This had the opposite effect and output generated was some of the worst. The image set grew to around 100,000 samples </w:t>
-      </w:r>
-      <w:r>
-        <w:t>Fig. X shows the output after using a larger and augmented input set.</w:t>
-      </w:r>
-    </w:p>
-    <w:p>
-      <w:pPr>
-        <w:rPr>
-          <w:highlight w:val="yellow"/>
-        </w:rPr>
-      </w:pPr>
-      <w:r>
-        <w:rPr>
-          <w:highlight w:val="yellow"/>
-        </w:rPr>
-        <w:t xml:space="preserve"> </w:t>
-      </w:r>
-    </w:p>
-    <w:p>
-      <w:pPr>
-        <w:jc w:val="center"/>
-      </w:pPr>
-      <w:r>
-        <w:rPr>
-          <w:noProof/>
-        </w:rPr>
-        <w:drawing>
-          <wp:inline distT="0" distB="0" distL="0" distR="0" wp14:anchorId="7FD94216" wp14:editId="4CC93DF4">
-            <wp:extent cx="2348865" cy="597877"/>
-            <wp:effectExtent l="0" t="0" r="635" b="0"/>
-            <wp:docPr id="18" name="Picture 18"/>
-            <wp:cNvGraphicFramePr>
-              <a:graphicFrameLocks xmlns:a="http://schemas.openxmlformats.org/drawingml/2006/main" noChangeAspect="1"/>
-            </wp:cNvGraphicFramePr>
-            <a:graphic xmlns:a="http://schemas.openxmlformats.org/drawingml/2006/main">
-              <a:graphicData uri="http://schemas.openxmlformats.org/drawingml/2006/picture">
-                <pic:pic xmlns:pic="http://schemas.openxmlformats.org/drawingml/2006/picture">
-                  <pic:nvPicPr>
-                    <pic:cNvPr id="7" name="fake_samples_epoch_1957.png"/>
-                    <pic:cNvPicPr/>
-                  </pic:nvPicPr>
-                  <pic:blipFill rotWithShape="1">
-                    <a:blip r:embed="rId35">
-                      <a:extLst>
-                        <a:ext uri="{28A0092B-C50C-407E-A947-70E740481C1C}">
-                          <a14:useLocalDpi xmlns:a14="http://schemas.microsoft.com/office/drawing/2010/main" val="0"/>
-                        </a:ext>
-                      </a:extLst>
-                    </a:blip>
-                    <a:srcRect t="25154" b="49392"/>
-                    <a:stretch/>
-                  </pic:blipFill>
-                  <pic:spPr bwMode="auto">
-                    <a:xfrm>
-                      <a:off x="0" y="0"/>
-                      <a:ext cx="2353530" cy="599064"/>
-                    </a:xfrm>
-                    <a:prstGeom prst="rect">
-                      <a:avLst/>
-                    </a:prstGeom>
-                    <a:ln>
-                      <a:noFill/>
-                    </a:ln>
-                    <a:extLst>
-                      <a:ext uri="{53640926-AAD7-44D8-BBD7-CCE9431645EC}">
-                        <a14:shadowObscured xmlns:a14="http://schemas.microsoft.com/office/drawing/2010/main"/>
-                      </a:ext>
-                    </a:extLst>
-                  </pic:spPr>
-                </pic:pic>
-              </a:graphicData>
-            </a:graphic>
-          </wp:inline>
-        </w:drawing>
-      </w:r>
-    </w:p>
-    <w:p>
-      <w:pPr>
-        <w:jc w:val="both"/>
-        <w:rPr>
-          <w:sz w:val="16"/>
-        </w:rPr>
-      </w:pPr>
-      <w:r>
-        <w:rPr>
-          <w:sz w:val="16"/>
-        </w:rPr>
-        <w:t xml:space="preserve">Fig. X. </w:t>
-      </w:r>
-      <w:r>
-        <w:rPr>
-          <w:sz w:val="16"/>
-        </w:rPr>
-        <w:t>RIT high variation dataset. Best output profile info: X,Y,Z,A,B,C,1,2,3</w:t>
-      </w:r>
-    </w:p>
-    <w:p/>
-    <w:p/>
-    <w:p/>
-    <w:p>
-      <w:r>
-        <w:t xml:space="preserve">Another good set of fakes that were generated came from a model that again had a lower D learning rate than G. </w:t>
+        <w:t>The set was augmented by flipping images horizontally, rotating them 45 degrees and adding small amounts of noise. This had the opposite effect and output generated was some of the worst. The image set grew to around 100,000 samples</w:t>
+      </w:r>
+      <w:r>
+        <w:t>.</w:t>
       </w:r>
     </w:p>
     <w:p/>
@@ -4162,1234 +4261,6 @@
     <w:p/>
     <w:p/>
     <w:p/>
-    <w:p/>
-    <w:p/>
-    <w:p>
-      <w:pPr>
-        <w:pStyle w:val="ReferenceHead"/>
-        <w:jc w:val="both"/>
-      </w:pPr>
-      <w:r>
-        <w:t>Appendix</w:t>
-      </w:r>
-    </w:p>
-    <w:p>
-      <w:pPr>
-        <w:pStyle w:val="Text"/>
-      </w:pPr>
-      <w:r>
-        <w:t>Appendixes</w:t>
-      </w:r>
-      <w:r>
-        <w:t>, if needed, appear before the ac</w:t>
-      </w:r>
-      <w:r>
-        <w:t>knowledgment.</w:t>
-      </w:r>
-    </w:p>
-    <w:p>
-      <w:pPr>
-        <w:pStyle w:val="Style1"/>
-        <w:jc w:val="both"/>
-      </w:pPr>
-      <w:r>
-        <w:t>References</w:t>
-      </w:r>
-      <w:r>
-        <w:t xml:space="preserve"> and Footnotes</w:t>
-      </w:r>
-    </w:p>
-    <w:p>
-      <w:pPr>
-        <w:pStyle w:val="Heading2"/>
-        <w:numPr>
-          <w:ilvl w:val="0"/>
-          <w:numId w:val="29"/>
-        </w:numPr>
-        <w:tabs>
-          <w:tab w:val="left" w:pos="180"/>
-        </w:tabs>
-        <w:ind w:left="90" w:firstLine="0"/>
-      </w:pPr>
-      <w:r>
-        <w:t>References</w:t>
-      </w:r>
-    </w:p>
-    <w:p>
-      <w:pPr>
-        <w:pStyle w:val="Text"/>
-      </w:pPr>
-      <w:r>
-        <w:t>References need not</w:t>
-      </w:r>
-      <w:r>
-        <w:t xml:space="preserve"> be cited in</w:t>
-      </w:r>
-      <w:r>
-        <w:t xml:space="preserve"> text. </w:t>
-      </w:r>
-      <w:r>
-        <w:t>When they are, they appear on the line,</w:t>
-      </w:r>
-      <w:r>
-        <w:t xml:space="preserve"> in square </w:t>
-      </w:r>
-      <w:r>
-        <w:t>brackets</w:t>
-      </w:r>
-      <w:r>
-        <w:t>,</w:t>
-      </w:r>
-      <w:r>
-        <w:t xml:space="preserve"> inside</w:t>
-      </w:r>
-      <w:r>
-        <w:t xml:space="preserve"> the punctuation.  Multiple references </w:t>
-      </w:r>
-      <w:r>
-        <w:t>are each numbere</w:t>
-      </w:r>
-      <w:r>
-        <w:t>d with separate brackets</w:t>
-      </w:r>
-      <w:r>
-        <w:t xml:space="preserve">. When citing a section in a book, please give the relevant page numbers. In </w:t>
-      </w:r>
-      <w:r>
-        <w:t>text</w:t>
-      </w:r>
-      <w:r>
-        <w:t>, refer simply to</w:t>
-      </w:r>
-      <w:r>
-        <w:t xml:space="preserve"> the reference number. Do not use “Ref.” or “reference</w:t>
-      </w:r>
-      <w:r>
-        <w:t xml:space="preserve">” except at the beginning of a sentence: “Reference [3] shows ... .” Please do not use automatic endnotes in </w:t>
-      </w:r>
-      <w:r>
-        <w:rPr>
-          <w:i/>
-          <w:iCs/>
-        </w:rPr>
-        <w:t>Word</w:t>
-      </w:r>
-      <w:r>
-        <w:t>, rather, type the reference list at the end of the paper using the “References” style.</w:t>
-      </w:r>
-    </w:p>
-    <w:p>
-      <w:pPr>
-        <w:pStyle w:val="Text"/>
-        <w:ind w:firstLine="144"/>
-        <w:rPr>
-          <w:bCs/>
-          <w:iCs/>
-        </w:rPr>
-      </w:pPr>
-      <w:r>
-        <w:rPr>
-          <w:bCs/>
-          <w:iCs/>
-        </w:rPr>
-        <w:t xml:space="preserve">Reference numbers are set flush left and form a column of their own, hanging out beyond the body of the reference. The reference numbers are on the line, enclosed in square brackets. In all references, the given name of the author or editor is abbreviated to the initial only and precedes the last name. </w:t>
-      </w:r>
-      <w:r>
-        <w:rPr>
-          <w:bCs/>
-          <w:iCs/>
-        </w:rPr>
-        <w:t>U</w:t>
-      </w:r>
-      <w:r>
-        <w:rPr>
-          <w:bCs/>
-          <w:iCs/>
-        </w:rPr>
-        <w:t xml:space="preserve">se them all; use </w:t>
-      </w:r>
-      <w:r>
-        <w:rPr>
-          <w:bCs/>
-          <w:i/>
-          <w:iCs/>
-        </w:rPr>
-        <w:t>et al</w:t>
-      </w:r>
-      <w:r>
-        <w:rPr>
-          <w:bCs/>
-          <w:iCs/>
-        </w:rPr>
-        <w:t>. only if n</w:t>
-      </w:r>
-      <w:r>
-        <w:rPr>
-          <w:bCs/>
-          <w:iCs/>
-        </w:rPr>
-        <w:t xml:space="preserve">ames are not given. </w:t>
-      </w:r>
-      <w:r>
-        <w:rPr>
-          <w:bCs/>
-          <w:iCs/>
-        </w:rPr>
-        <w:t xml:space="preserve">Use commas around Jr., Sr., and III in names. </w:t>
-      </w:r>
-      <w:r>
-        <w:rPr>
-          <w:bCs/>
-          <w:iCs/>
-        </w:rPr>
-        <w:t>Abbreviate c</w:t>
-      </w:r>
-      <w:r>
-        <w:rPr>
-          <w:bCs/>
-          <w:iCs/>
-        </w:rPr>
-        <w:t xml:space="preserve">onference titles.  When citing IEEE </w:t>
-      </w:r>
-      <w:r>
-        <w:rPr>
-          <w:bCs/>
-          <w:iCs/>
-        </w:rPr>
-        <w:t>t</w:t>
-      </w:r>
-      <w:r>
-        <w:rPr>
-          <w:bCs/>
-          <w:iCs/>
-        </w:rPr>
-        <w:t>ransactions, provide the issue number</w:t>
-      </w:r>
-      <w:r>
-        <w:rPr>
-          <w:bCs/>
-          <w:iCs/>
-        </w:rPr>
-        <w:t>, page range, volume number, year,</w:t>
-      </w:r>
-      <w:r>
-        <w:rPr>
-          <w:bCs/>
-          <w:iCs/>
-        </w:rPr>
-        <w:t xml:space="preserve"> </w:t>
-      </w:r>
-      <w:r>
-        <w:rPr>
-          <w:bCs/>
-          <w:iCs/>
-        </w:rPr>
-        <w:t>and/</w:t>
-      </w:r>
-      <w:r>
-        <w:rPr>
-          <w:bCs/>
-          <w:iCs/>
-        </w:rPr>
-        <w:t>or month if available. When referencing a patent, provide the day and the month of issue, or application. References may not include all information; please obtain an</w:t>
-      </w:r>
-      <w:r>
-        <w:rPr>
-          <w:bCs/>
-          <w:iCs/>
-        </w:rPr>
-        <w:t xml:space="preserve">d include relevant information. </w:t>
-      </w:r>
-      <w:r>
-        <w:rPr>
-          <w:bCs/>
-          <w:iCs/>
-        </w:rPr>
-        <w:t>Do not combine references. There must be only one reference with each number. If there is a URL included with the print reference, it can be included at the end of the</w:t>
-      </w:r>
-      <w:r>
-        <w:rPr>
-          <w:bCs/>
-          <w:iCs/>
-        </w:rPr>
-        <w:t xml:space="preserve"> reference.</w:t>
-      </w:r>
-      <w:r>
-        <w:rPr>
-          <w:bCs/>
-          <w:iCs/>
-        </w:rPr>
-        <w:t xml:space="preserve"> </w:t>
-      </w:r>
-    </w:p>
-    <w:p>
-      <w:pPr>
-        <w:pStyle w:val="Text"/>
-        <w:ind w:firstLine="144"/>
-      </w:pPr>
-      <w:r>
-        <w:t>Other than books, c</w:t>
-      </w:r>
-      <w:r>
-        <w:t>apitalize only the first word in a paper title, except for proper nouns and element symbols. For papers published in translation journals, please give the English citation first, followed by the origin</w:t>
-      </w:r>
-      <w:r>
-        <w:t xml:space="preserve">al foreign-language citation See the end of this document for </w:t>
-      </w:r>
-      <w:r>
-        <w:t xml:space="preserve">formats and </w:t>
-      </w:r>
-      <w:r>
-        <w:t>example</w:t>
-      </w:r>
-      <w:r>
-        <w:t>s of common references</w:t>
-      </w:r>
-      <w:r>
-        <w:t>.</w:t>
-      </w:r>
-      <w:r>
-        <w:t xml:space="preserve"> For a complete discussion of ref</w:t>
-      </w:r>
-      <w:r>
-        <w:t xml:space="preserve">erences </w:t>
-      </w:r>
-      <w:r>
-        <w:t>and their formats, see t</w:t>
-      </w:r>
-      <w:r>
-        <w:t xml:space="preserve">he IEEE </w:t>
-      </w:r>
-      <w:r>
-        <w:t>style manual</w:t>
-      </w:r>
-      <w:r>
-        <w:t xml:space="preserve"> </w:t>
-      </w:r>
-      <w:r>
-        <w:t xml:space="preserve">at </w:t>
-      </w:r>
-      <w:hyperlink r:id="rId36" w:tgtFrame="_blank" w:history="1">
-        <w:r>
-          <w:rPr>
-            <w:rStyle w:val="Hyperlink"/>
-            <w:color w:val="1155CC"/>
-            <w:sz w:val="19"/>
-            <w:szCs w:val="19"/>
-            <w:shd w:val="clear" w:color="auto" w:fill="FFFFFF"/>
-          </w:rPr>
-          <w:t>www.ieee.org/authortools</w:t>
-        </w:r>
-      </w:hyperlink>
-      <w:r>
-        <w:t>.</w:t>
-      </w:r>
-    </w:p>
-    <w:p>
-      <w:pPr>
-        <w:pStyle w:val="Heading2"/>
-      </w:pPr>
-      <w:r>
-        <w:t>Footnotes</w:t>
-      </w:r>
-    </w:p>
-    <w:p>
-      <w:pPr>
-        <w:pStyle w:val="Text"/>
-      </w:pPr>
-      <w:r>
-        <w:t>Number footnotes separately in superscripts (Insert | Footnote).</w:t>
-      </w:r>
-      <w:r>
-        <w:rPr>
-          <w:rStyle w:val="FootnoteReference"/>
-        </w:rPr>
-        <w:footnoteReference w:id="2"/>
-      </w:r>
-      <w:r>
-        <w:t xml:space="preserve"> Place the actual footnote at the bottom of the column in which it is cited; do not put footnotes in the reference list (endnotes). Use letters for table footnotes (see Table I). </w:t>
-      </w:r>
-    </w:p>
-    <w:p>
-      <w:pPr>
-        <w:pStyle w:val="Text"/>
-        <w:ind w:firstLine="144"/>
-      </w:pPr>
-    </w:p>
-    <w:p>
-      <w:pPr>
-        <w:pStyle w:val="Heading1"/>
-      </w:pPr>
-      <w:r>
-        <w:t>Submitting Your P</w:t>
-      </w:r>
-      <w:r>
-        <w:t>aper for Review</w:t>
-      </w:r>
-    </w:p>
-    <w:p>
-      <w:pPr>
-        <w:pStyle w:val="Heading2"/>
-      </w:pPr>
-      <w:r>
-        <w:t xml:space="preserve">Review Stage </w:t>
-      </w:r>
-      <w:r>
-        <w:t>Using Word 6.</w:t>
-      </w:r>
-      <w:r>
-        <w:t>0</w:t>
-      </w:r>
-      <w:r>
-        <w:t xml:space="preserve"> or Higher</w:t>
-      </w:r>
-    </w:p>
-    <w:p>
-      <w:pPr>
-        <w:pStyle w:val="Text"/>
-      </w:pPr>
-      <w:r>
-        <w:t>If you want to submit your file with one column electronically, please do the following:</w:t>
-      </w:r>
-    </w:p>
-    <w:p>
-      <w:pPr>
-        <w:pStyle w:val="Text"/>
-      </w:pPr>
-      <w:r>
-        <w:tab/>
-      </w:r>
-      <w:proofErr w:type="gramStart"/>
-      <w:r>
-        <w:t>--First,</w:t>
-      </w:r>
-      <w:proofErr w:type="gramEnd"/>
-      <w:r>
-        <w:t xml:space="preserve"> click on the View menu and choose Print Layout.</w:t>
-      </w:r>
-    </w:p>
-    <w:p>
-      <w:pPr>
-        <w:pStyle w:val="Text"/>
-      </w:pPr>
-      <w:r>
-        <w:tab/>
-      </w:r>
-      <w:proofErr w:type="gramStart"/>
-      <w:r>
-        <w:t>--Second,</w:t>
-      </w:r>
-      <w:proofErr w:type="gramEnd"/>
-      <w:r>
-        <w:t xml:space="preserve"> place your cursor in the first paragraph. Go to the Format menu, choose Columns, choose one column Layout, and choose “apply to whole document” from the dropdown menu.</w:t>
-      </w:r>
-    </w:p>
-    <w:p>
-      <w:pPr>
-        <w:pStyle w:val="Text"/>
-      </w:pPr>
-      <w:r>
-        <w:tab/>
-        <w:t>--Third, click and drag the right margin bar to just over 4 inches in width.</w:t>
-      </w:r>
-    </w:p>
-    <w:p>
-      <w:pPr>
-        <w:pStyle w:val="Text"/>
-      </w:pPr>
-      <w:r>
-        <w:t>The graphics will stay in the “second” column, but you can drag them to the first column. Make the graphic wider to push out any text that may try to fill in next to the graphic.</w:t>
-      </w:r>
-    </w:p>
-    <w:p>
-      <w:pPr>
-        <w:pStyle w:val="Heading2"/>
-      </w:pPr>
-      <w:r>
-        <w:t xml:space="preserve">Final Stage </w:t>
-      </w:r>
-      <w:r>
-        <w:t>Using Word 6.0</w:t>
-      </w:r>
-    </w:p>
-    <w:p>
-      <w:pPr>
-        <w:pStyle w:val="Text"/>
-      </w:pPr>
-      <w:r>
-        <w:t xml:space="preserve">When you submit your final version (after your paper has been accepted), print it in two-column format, including figures and tables. You must also send your final manuscript on a disk, via e-mail, or through a Web manuscript submission system as directed by the society contact. You may use </w:t>
-      </w:r>
-      <w:r>
-        <w:rPr>
-          <w:i/>
-          <w:iCs/>
-        </w:rPr>
-        <w:t>Zip</w:t>
-      </w:r>
-      <w:r>
-        <w:t xml:space="preserve"> </w:t>
-      </w:r>
-      <w:r>
-        <w:t xml:space="preserve">for large files, or compress files using </w:t>
-      </w:r>
-      <w:r>
-        <w:rPr>
-          <w:i/>
-          <w:iCs/>
-        </w:rPr>
-        <w:t xml:space="preserve">Compress, </w:t>
-      </w:r>
-      <w:proofErr w:type="spellStart"/>
-      <w:r>
-        <w:rPr>
-          <w:i/>
-          <w:iCs/>
-        </w:rPr>
-        <w:t>Pkzip</w:t>
-      </w:r>
-      <w:proofErr w:type="spellEnd"/>
-      <w:r>
-        <w:rPr>
-          <w:i/>
-          <w:iCs/>
-        </w:rPr>
-        <w:t>, Stuffit,</w:t>
-      </w:r>
-      <w:r>
-        <w:t xml:space="preserve"> or </w:t>
-      </w:r>
-      <w:proofErr w:type="spellStart"/>
-      <w:r>
-        <w:rPr>
-          <w:i/>
-          <w:iCs/>
-        </w:rPr>
-        <w:t>Gzip</w:t>
-      </w:r>
-      <w:proofErr w:type="spellEnd"/>
-      <w:r>
-        <w:rPr>
-          <w:i/>
-          <w:iCs/>
-        </w:rPr>
-        <w:t>.</w:t>
-      </w:r>
-      <w:r>
-        <w:t xml:space="preserve"> </w:t>
-      </w:r>
-    </w:p>
-    <w:p>
-      <w:pPr>
-        <w:pStyle w:val="Text"/>
-      </w:pPr>
-      <w:r>
-        <w:t>Also, send a sheet of paper or PDF with complete contact information for all authors. Include full mailing addresses, telephone numbers, fax numbers, and e-mail addresses. This information will be used to send each author a complimentary copy of the journal in which the paper appears. In addition, designate one author as the “corresponding author.” This is the author to whom proofs of the paper will be sent. Proofs are sent to the corresponding author only.</w:t>
-      </w:r>
-    </w:p>
-    <w:p>
-      <w:pPr>
-        <w:pStyle w:val="Heading2"/>
-      </w:pPr>
-      <w:r>
-        <w:t xml:space="preserve">Review Stage </w:t>
-      </w:r>
-      <w:r>
-        <w:t xml:space="preserve">Using </w:t>
-      </w:r>
-      <w:proofErr w:type="spellStart"/>
-      <w:r>
-        <w:t>ScholarOne</w:t>
-      </w:r>
-      <w:proofErr w:type="spellEnd"/>
-      <w:r>
-        <w:rPr>
-          <w:color w:val="000000"/>
-          <w:vertAlign w:val="superscript"/>
-        </w:rPr>
-        <w:t>®</w:t>
-      </w:r>
-      <w:r>
-        <w:t xml:space="preserve"> </w:t>
-      </w:r>
-      <w:r>
-        <w:t>Manuscripts</w:t>
-      </w:r>
-    </w:p>
-    <w:p>
-      <w:pPr>
-        <w:tabs>
-          <w:tab w:val="left" w:pos="360"/>
-        </w:tabs>
-        <w:autoSpaceDE w:val="0"/>
-        <w:autoSpaceDN w:val="0"/>
-        <w:adjustRightInd w:val="0"/>
-        <w:ind w:firstLine="360"/>
-        <w:jc w:val="both"/>
-        <w:rPr>
-          <w:color w:val="000000"/>
-        </w:rPr>
-      </w:pPr>
-      <w:r>
-        <w:rPr>
-          <w:color w:val="000000"/>
-        </w:rPr>
-        <w:t xml:space="preserve">Contributions to the </w:t>
-      </w:r>
-      <w:r>
-        <w:rPr>
-          <w:color w:val="000000"/>
-        </w:rPr>
-        <w:t>Transactions</w:t>
-      </w:r>
-      <w:r>
-        <w:rPr>
-          <w:color w:val="000000"/>
-        </w:rPr>
-        <w:t>,</w:t>
-      </w:r>
-      <w:r>
-        <w:rPr>
-          <w:color w:val="000000"/>
-        </w:rPr>
-        <w:t xml:space="preserve"> </w:t>
-      </w:r>
-      <w:r>
-        <w:rPr>
-          <w:color w:val="000000"/>
-        </w:rPr>
-        <w:t>Journals</w:t>
-      </w:r>
-      <w:r>
-        <w:rPr>
-          <w:color w:val="000000"/>
-        </w:rPr>
-        <w:t xml:space="preserve">, and </w:t>
-      </w:r>
-      <w:r>
-        <w:rPr>
-          <w:color w:val="000000"/>
-        </w:rPr>
-        <w:t>Letters</w:t>
-      </w:r>
-      <w:r>
-        <w:rPr>
-          <w:color w:val="000000"/>
-        </w:rPr>
-        <w:t xml:space="preserve"> may be submitted electronically on IEEE’s on-line manuscript submission and peer-review system, </w:t>
-      </w:r>
-      <w:proofErr w:type="spellStart"/>
-      <w:r>
-        <w:rPr>
-          <w:color w:val="000000"/>
-        </w:rPr>
-        <w:t>ScholarOne</w:t>
-      </w:r>
-      <w:proofErr w:type="spellEnd"/>
-      <w:r>
-        <w:rPr>
-          <w:color w:val="000000"/>
-          <w:vertAlign w:val="superscript"/>
-        </w:rPr>
-        <w:t>®</w:t>
-      </w:r>
-      <w:r>
-        <w:rPr>
-          <w:color w:val="000000"/>
-        </w:rPr>
-        <w:t xml:space="preserve"> Manuscripts. </w:t>
-      </w:r>
-      <w:r>
-        <w:rPr>
-          <w:color w:val="000000"/>
-        </w:rPr>
-        <w:t xml:space="preserve"> You can get a listing of the publications that participate in </w:t>
-      </w:r>
-      <w:proofErr w:type="spellStart"/>
-      <w:r>
-        <w:rPr>
-          <w:color w:val="000000"/>
-        </w:rPr>
-        <w:t>ScholarOne</w:t>
-      </w:r>
-      <w:proofErr w:type="spellEnd"/>
-      <w:r>
-        <w:rPr>
-          <w:color w:val="000000"/>
-          <w:vertAlign w:val="superscript"/>
-        </w:rPr>
-        <w:t xml:space="preserve"> </w:t>
-      </w:r>
-      <w:r>
-        <w:rPr>
-          <w:color w:val="000000"/>
-        </w:rPr>
-        <w:t>at</w:t>
-      </w:r>
-    </w:p>
-    <w:p>
-      <w:pPr>
-        <w:tabs>
-          <w:tab w:val="left" w:pos="360"/>
-        </w:tabs>
-        <w:autoSpaceDE w:val="0"/>
-        <w:autoSpaceDN w:val="0"/>
-        <w:adjustRightInd w:val="0"/>
-        <w:jc w:val="both"/>
-        <w:rPr>
-          <w:color w:val="000000"/>
-        </w:rPr>
-      </w:pPr>
-      <w:hyperlink r:id="rId37" w:history="1">
-        <w:r>
-          <w:rPr>
-            <w:rStyle w:val="Hyperlink"/>
-          </w:rPr>
-          <w:t>http://www.ieee.org/publications_standards/publications/authors/authors_submission.html</w:t>
-        </w:r>
-      </w:hyperlink>
-      <w:r>
-        <w:rPr>
-          <w:color w:val="000000"/>
-        </w:rPr>
-        <w:t xml:space="preserve"> </w:t>
-      </w:r>
-      <w:r>
-        <w:rPr>
-          <w:color w:val="000000"/>
-        </w:rPr>
-        <w:t xml:space="preserve">First check if you have an existing account. If there is none, please create a new account. After logging in, go to your Author Center and click “Submit First Draft of a New Manuscript.” </w:t>
-      </w:r>
-    </w:p>
-    <w:p>
-      <w:pPr>
-        <w:tabs>
-          <w:tab w:val="left" w:pos="360"/>
-        </w:tabs>
-        <w:autoSpaceDE w:val="0"/>
-        <w:autoSpaceDN w:val="0"/>
-        <w:adjustRightInd w:val="0"/>
-        <w:ind w:firstLine="360"/>
-        <w:jc w:val="both"/>
-        <w:rPr>
-          <w:color w:val="000000"/>
-        </w:rPr>
-      </w:pPr>
-      <w:r>
-        <w:rPr>
-          <w:color w:val="000000"/>
-        </w:rPr>
-        <w:t xml:space="preserve">Along with other information, you will be asked to select the subject from a pull-down list. Depending on the journal, </w:t>
-      </w:r>
-      <w:r>
-        <w:rPr>
-          <w:color w:val="000000"/>
-        </w:rPr>
-        <w:lastRenderedPageBreak/>
-        <w:t xml:space="preserve">there are various steps to the submission process; you must complete all steps for a complete submission. At the end of each step you must click “Save and Continue”; just uploading the paper is not </w:t>
-      </w:r>
-      <w:proofErr w:type="gramStart"/>
-      <w:r>
-        <w:rPr>
-          <w:color w:val="000000"/>
-        </w:rPr>
-        <w:t>sufficient</w:t>
-      </w:r>
-      <w:proofErr w:type="gramEnd"/>
-      <w:r>
-        <w:rPr>
-          <w:color w:val="000000"/>
-        </w:rPr>
-        <w:t xml:space="preserve">. After the last step, you should see a confirmation that the submission is complete. You should also receive an e-mail confirmation. For inquiries regarding the submission of your paper on </w:t>
-      </w:r>
-      <w:proofErr w:type="spellStart"/>
-      <w:r>
-        <w:rPr>
-          <w:color w:val="000000"/>
-        </w:rPr>
-        <w:t>ScholarOne</w:t>
-      </w:r>
-      <w:proofErr w:type="spellEnd"/>
-      <w:r>
-        <w:rPr>
-          <w:color w:val="000000"/>
-        </w:rPr>
-        <w:t xml:space="preserve"> Manuscripts, please contact oprs-support@ieee.org or call +1 732 465 5861.</w:t>
-      </w:r>
-    </w:p>
-    <w:p>
-      <w:pPr>
-        <w:tabs>
-          <w:tab w:val="left" w:pos="360"/>
-        </w:tabs>
-        <w:autoSpaceDE w:val="0"/>
-        <w:autoSpaceDN w:val="0"/>
-        <w:adjustRightInd w:val="0"/>
-        <w:ind w:firstLine="360"/>
-        <w:jc w:val="both"/>
-      </w:pPr>
-      <w:proofErr w:type="spellStart"/>
-      <w:r>
-        <w:t>ScholarOne</w:t>
-      </w:r>
-      <w:proofErr w:type="spellEnd"/>
-      <w:r>
-        <w:t xml:space="preserve"> Manuscripts will accept files for review in various formats.  Please check the guidelines of the specific journal for which you plan to submit.  </w:t>
-      </w:r>
-    </w:p>
-    <w:p>
-      <w:pPr>
-        <w:tabs>
-          <w:tab w:val="left" w:pos="360"/>
-        </w:tabs>
-        <w:autoSpaceDE w:val="0"/>
-        <w:autoSpaceDN w:val="0"/>
-        <w:adjustRightInd w:val="0"/>
-        <w:ind w:firstLine="360"/>
-        <w:jc w:val="both"/>
-      </w:pPr>
-      <w:r>
-        <w:t xml:space="preserve">You will be asked to file an electronic copyright form immediately upon completing the submission process (authors are responsible for obtaining any security clearances). Failure to submit the electronic copyright could result in publishing delays later.  You will also </w:t>
-      </w:r>
-      <w:proofErr w:type="gramStart"/>
-      <w:r>
-        <w:t>have the opportunity to</w:t>
-      </w:r>
-      <w:proofErr w:type="gramEnd"/>
-      <w:r>
-        <w:t xml:space="preserve"> designate your article as “open access” if you agree to pay the IEEE open access fee. </w:t>
-      </w:r>
-    </w:p>
-    <w:p/>
-    <w:p>
-      <w:pPr>
-        <w:pStyle w:val="Heading2"/>
-      </w:pPr>
-      <w:r>
-        <w:t xml:space="preserve">Final Stage Using </w:t>
-      </w:r>
-      <w:proofErr w:type="spellStart"/>
-      <w:r>
-        <w:t>ScholarOne</w:t>
-      </w:r>
-      <w:proofErr w:type="spellEnd"/>
-      <w:r>
-        <w:t xml:space="preserve"> </w:t>
-      </w:r>
-      <w:r>
-        <w:t xml:space="preserve"> </w:t>
-      </w:r>
-      <w:r>
-        <w:t>Manuscripts</w:t>
-      </w:r>
-    </w:p>
-    <w:p>
-      <w:pPr>
-        <w:tabs>
-          <w:tab w:val="left" w:pos="360"/>
-        </w:tabs>
-        <w:autoSpaceDE w:val="0"/>
-        <w:autoSpaceDN w:val="0"/>
-        <w:adjustRightInd w:val="0"/>
-        <w:ind w:firstLine="360"/>
-        <w:jc w:val="both"/>
-      </w:pPr>
-      <w:r>
-        <w:t xml:space="preserve">Upon acceptance, you will receive an email with specific instructions regarding the submission of your final files.  To avoid any delays in publication, please be sure to follow these instructions.  Most journals require that final submissions be uploaded through </w:t>
-      </w:r>
-      <w:proofErr w:type="spellStart"/>
-      <w:r>
-        <w:t>ScholarOne</w:t>
-      </w:r>
-      <w:proofErr w:type="spellEnd"/>
-      <w:r>
-        <w:t xml:space="preserve"> Manuscripts, although some may still accept final submissions via email.  Final submissions should include source files of your accepted manuscript, high quality graphic files, and a formatted pdf file.  If you have any questions regarding the final submission process, please contact the administrative contact for the journal. </w:t>
-      </w:r>
-    </w:p>
-    <w:p>
-      <w:pPr>
-        <w:tabs>
-          <w:tab w:val="left" w:pos="360"/>
-        </w:tabs>
-        <w:autoSpaceDE w:val="0"/>
-        <w:autoSpaceDN w:val="0"/>
-        <w:adjustRightInd w:val="0"/>
-        <w:ind w:firstLine="360"/>
-        <w:jc w:val="both"/>
-        <w:rPr>
-          <w:color w:val="000000"/>
-        </w:rPr>
-      </w:pPr>
-      <w:r>
-        <w:rPr>
-          <w:color w:val="FF0000"/>
-        </w:rPr>
-        <w:t xml:space="preserve"> </w:t>
-      </w:r>
-      <w:r>
-        <w:rPr>
-          <w:color w:val="000000"/>
-        </w:rPr>
-        <w:t xml:space="preserve">In addition to this, upload a file with complete contact information for all authors. Include full mailing addresses, telephone numbers, fax numbers, and e-mail addresses. Designate the author who submitted the manuscript on </w:t>
-      </w:r>
-      <w:proofErr w:type="spellStart"/>
-      <w:r>
-        <w:rPr>
-          <w:color w:val="000000"/>
-        </w:rPr>
-        <w:t>ScholarOne</w:t>
-      </w:r>
-      <w:proofErr w:type="spellEnd"/>
-      <w:r>
-        <w:rPr>
-          <w:color w:val="000000"/>
-        </w:rPr>
-        <w:t xml:space="preserve"> Manuscripts as the “corresponding author.” This is the only author to whom proofs of the paper will be sent. </w:t>
-      </w:r>
-    </w:p>
-    <w:p>
-      <w:pPr>
-        <w:pStyle w:val="Text"/>
-      </w:pPr>
-      <w:r>
-        <w:rPr>
-          <w:rFonts w:ascii="Helv" w:hAnsi="Helv" w:cs="Helv"/>
-          <w:color w:val="000000"/>
-        </w:rPr>
-        <w:br/>
-      </w:r>
-    </w:p>
-    <w:p>
-      <w:pPr>
-        <w:pStyle w:val="Heading2"/>
-      </w:pPr>
-      <w:r>
-        <w:t>Copyright Form</w:t>
-      </w:r>
-    </w:p>
-    <w:p>
-      <w:pPr>
-        <w:pStyle w:val="Text"/>
-        <w:rPr>
-          <w:color w:val="222222"/>
-          <w:shd w:val="clear" w:color="auto" w:fill="FFFFFF"/>
-        </w:rPr>
-      </w:pPr>
-      <w:r>
-        <w:rPr>
-          <w:color w:val="222222"/>
-          <w:shd w:val="clear" w:color="auto" w:fill="FFFFFF"/>
-        </w:rPr>
-        <w:t>Authors must submit an electronic IEEE Copyright Form (</w:t>
-      </w:r>
-      <w:proofErr w:type="spellStart"/>
-      <w:r>
-        <w:rPr>
-          <w:color w:val="222222"/>
-          <w:shd w:val="clear" w:color="auto" w:fill="FFFFFF"/>
-        </w:rPr>
-        <w:t>eCF</w:t>
-      </w:r>
-      <w:proofErr w:type="spellEnd"/>
-      <w:r>
-        <w:rPr>
-          <w:color w:val="222222"/>
-          <w:shd w:val="clear" w:color="auto" w:fill="FFFFFF"/>
-        </w:rPr>
-        <w:t xml:space="preserve">) upon submitting their final manuscript files.  </w:t>
-      </w:r>
-      <w:r>
-        <w:rPr>
-          <w:color w:val="222222"/>
-          <w:shd w:val="clear" w:color="auto" w:fill="FFFFFF"/>
-        </w:rPr>
-        <w:t>You</w:t>
-      </w:r>
-      <w:r>
-        <w:rPr>
-          <w:color w:val="222222"/>
-          <w:shd w:val="clear" w:color="auto" w:fill="FFFFFF"/>
-        </w:rPr>
-        <w:t xml:space="preserve"> can a</w:t>
-      </w:r>
-      <w:r>
-        <w:rPr>
-          <w:color w:val="222222"/>
-          <w:shd w:val="clear" w:color="auto" w:fill="FFFFFF"/>
-        </w:rPr>
-        <w:t xml:space="preserve">ccess the </w:t>
-      </w:r>
-      <w:proofErr w:type="spellStart"/>
-      <w:r>
-        <w:rPr>
-          <w:color w:val="222222"/>
-          <w:shd w:val="clear" w:color="auto" w:fill="FFFFFF"/>
-        </w:rPr>
-        <w:t>eCF</w:t>
-      </w:r>
-      <w:proofErr w:type="spellEnd"/>
-      <w:r>
-        <w:rPr>
-          <w:color w:val="222222"/>
-          <w:shd w:val="clear" w:color="auto" w:fill="FFFFFF"/>
-        </w:rPr>
-        <w:t xml:space="preserve"> system through your</w:t>
-      </w:r>
-      <w:r>
-        <w:rPr>
-          <w:color w:val="222222"/>
-          <w:shd w:val="clear" w:color="auto" w:fill="FFFFFF"/>
-        </w:rPr>
-        <w:t xml:space="preserve"> manuscript submission system or through the Author Gateway.</w:t>
-      </w:r>
-      <w:r>
-        <w:rPr>
-          <w:color w:val="222222"/>
-          <w:shd w:val="clear" w:color="auto" w:fill="FFFFFF"/>
-        </w:rPr>
-        <w:t xml:space="preserve"> </w:t>
-      </w:r>
-      <w:r>
-        <w:rPr>
-          <w:color w:val="222222"/>
-          <w:shd w:val="clear" w:color="auto" w:fill="FFFFFF"/>
-        </w:rPr>
-        <w:t>You</w:t>
-      </w:r>
-      <w:r>
-        <w:rPr>
-          <w:color w:val="222222"/>
-          <w:shd w:val="clear" w:color="auto" w:fill="FFFFFF"/>
-        </w:rPr>
-        <w:t xml:space="preserve"> are responsible for obtaining any necessary approvals and/or security clearances.</w:t>
-      </w:r>
-      <w:r>
-        <w:rPr>
-          <w:color w:val="222222"/>
-          <w:shd w:val="clear" w:color="auto" w:fill="FFFFFF"/>
-        </w:rPr>
-        <w:t xml:space="preserve"> For additional information on intellectual property rights, visit the IEEE Intellectual Property Rights department web page at </w:t>
-      </w:r>
-    </w:p>
-    <w:p>
-      <w:pPr>
-        <w:pStyle w:val="Text"/>
-        <w:ind w:firstLine="0"/>
-      </w:pPr>
-      <w:hyperlink r:id="rId38" w:history="1">
-        <w:r>
-          <w:rPr>
-            <w:rStyle w:val="Hyperlink"/>
-            <w:shd w:val="clear" w:color="auto" w:fill="FFFFFF"/>
-          </w:rPr>
-          <w:t>http://www.ieee.org/publications_standards/publications/rights/index.html</w:t>
-        </w:r>
-      </w:hyperlink>
-      <w:r>
-        <w:rPr>
-          <w:color w:val="222222"/>
-          <w:shd w:val="clear" w:color="auto" w:fill="FFFFFF"/>
-        </w:rPr>
-        <w:t xml:space="preserve">. </w:t>
-      </w:r>
-    </w:p>
-    <w:p>
-      <w:pPr>
-        <w:pStyle w:val="Heading1"/>
-      </w:pPr>
-      <w:r>
-        <w:t xml:space="preserve">IEEE Publishing </w:t>
-      </w:r>
-      <w:r>
-        <w:t xml:space="preserve"> Policy</w:t>
-      </w:r>
-    </w:p>
-    <w:p>
-      <w:pPr>
-        <w:pStyle w:val="Text"/>
-        <w:rPr>
-          <w:color w:val="222222"/>
-          <w:shd w:val="clear" w:color="auto" w:fill="FFFFFF"/>
-        </w:rPr>
-      </w:pPr>
-      <w:r>
-        <w:rPr>
-          <w:color w:val="222222"/>
-          <w:shd w:val="clear" w:color="auto" w:fill="FFFFFF"/>
-        </w:rPr>
-        <w:t xml:space="preserve">The general IEEE policy requires that authors should only submit original work that has neither appeared elsewhere for publication, nor is under review for another refereed publication. The submitting author must disclose all prior publication(s) and current submissions when submitting a manuscript. Do not publish “preliminary” data or results. The submitting author is responsible for obtaining agreement of all </w:t>
-      </w:r>
-      <w:r>
-        <w:rPr>
-          <w:color w:val="222222"/>
-          <w:shd w:val="clear" w:color="auto" w:fill="FFFFFF"/>
-        </w:rPr>
-        <w:t>coauthors and any consent required from employers or sponsors before submitting an article. The IEEE Transactions and Journals Department strongly discourages courtesy authorship; it is the obligation of th</w:t>
-      </w:r>
-      <w:r>
-        <w:rPr>
-          <w:color w:val="222222"/>
-          <w:shd w:val="clear" w:color="auto" w:fill="FFFFFF"/>
-        </w:rPr>
-        <w:t>e authors to cite only relevant prior work.</w:t>
-      </w:r>
-    </w:p>
-    <w:p>
-      <w:pPr>
-        <w:pStyle w:val="Text"/>
-      </w:pPr>
-      <w:r>
-        <w:rPr>
-          <w:color w:val="222222"/>
-          <w:shd w:val="clear" w:color="auto" w:fill="FFFFFF"/>
-        </w:rPr>
-        <w:t xml:space="preserve"> </w:t>
-      </w:r>
-      <w:r>
-        <w:rPr>
-          <w:color w:val="222222"/>
-        </w:rPr>
-        <w:br/>
-      </w:r>
-      <w:r>
-        <w:rPr>
-          <w:color w:val="222222"/>
-          <w:shd w:val="clear" w:color="auto" w:fill="FFFFFF"/>
-        </w:rPr>
-        <w:t xml:space="preserve">The IEEE Transactions and Journals Department does not publish conference records or </w:t>
-      </w:r>
-      <w:proofErr w:type="gramStart"/>
-      <w:r>
-        <w:rPr>
-          <w:color w:val="222222"/>
-          <w:shd w:val="clear" w:color="auto" w:fill="FFFFFF"/>
-        </w:rPr>
-        <w:t>proceedings, but</w:t>
-      </w:r>
-      <w:proofErr w:type="gramEnd"/>
-      <w:r>
-        <w:rPr>
-          <w:color w:val="222222"/>
-          <w:shd w:val="clear" w:color="auto" w:fill="FFFFFF"/>
-        </w:rPr>
-        <w:t xml:space="preserve"> can publish articles related to conferences that have undergone rigorous peer review. Minimally, two reviews are required for every article submitted for peer review.</w:t>
-      </w:r>
-    </w:p>
-    <w:p>
-      <w:pPr>
-        <w:pStyle w:val="Heading1"/>
-      </w:pPr>
-      <w:r>
-        <w:t>Publication Principles</w:t>
-      </w:r>
-    </w:p>
-    <w:p>
-      <w:pPr>
-        <w:pStyle w:val="Text"/>
-      </w:pPr>
-      <w:r>
-        <w:t xml:space="preserve">The two types of contents of </w:t>
-      </w:r>
-      <w:r>
-        <w:t xml:space="preserve">that are published </w:t>
-      </w:r>
-      <w:r>
-        <w:t>are</w:t>
-      </w:r>
-      <w:r>
-        <w:t>;</w:t>
-      </w:r>
-      <w:r>
-        <w:t xml:space="preserve"> 1) peer-reviewed and 2) archival. The </w:t>
-      </w:r>
-      <w:r>
-        <w:t>Transactions</w:t>
-      </w:r>
-      <w:r>
-        <w:t xml:space="preserve"> and Journals Department</w:t>
-      </w:r>
-      <w:r>
-        <w:t xml:space="preserve"> publishes scholarly articles of archival value as well as tutorial expositions and critical reviews of classical subjects and topics of current interest. </w:t>
-      </w:r>
-    </w:p>
-    <w:p>
-      <w:pPr>
-        <w:pStyle w:val="Text"/>
-      </w:pPr>
-      <w:r>
-        <w:t>Authors should consider the following points:</w:t>
-      </w:r>
-    </w:p>
-    <w:p>
-      <w:pPr>
-        <w:pStyle w:val="Text"/>
-        <w:numPr>
-          <w:ilvl w:val="0"/>
-          <w:numId w:val="18"/>
-        </w:numPr>
-      </w:pPr>
-      <w:r>
-        <w:t xml:space="preserve">Technical papers submitted for publication must advance the state of knowledge and must cite relevant prior work. </w:t>
-      </w:r>
-    </w:p>
-    <w:p>
-      <w:pPr>
-        <w:pStyle w:val="Text"/>
-        <w:numPr>
-          <w:ilvl w:val="0"/>
-          <w:numId w:val="18"/>
-        </w:numPr>
-      </w:pPr>
-      <w:r>
-        <w:t>The length of a submitted paper should be commensurate with the importance, or appropriate to the complexity, of the work. For example, an obvious extension of previously published work might not be appropriate for publication or might be adequately treated in just a few pages.</w:t>
-      </w:r>
-    </w:p>
-    <w:p>
-      <w:pPr>
-        <w:pStyle w:val="Text"/>
-        <w:numPr>
-          <w:ilvl w:val="0"/>
-          <w:numId w:val="18"/>
-        </w:numPr>
-      </w:pPr>
-      <w:r>
-        <w:t xml:space="preserve">Authors must convince both peer reviewers and the editors of the scientific and technical merit of a paper; the standards of proof are higher when extraordinary or unexpected results are reported. </w:t>
-      </w:r>
-    </w:p>
-    <w:p>
-      <w:pPr>
-        <w:pStyle w:val="Text"/>
-        <w:numPr>
-          <w:ilvl w:val="0"/>
-          <w:numId w:val="18"/>
-        </w:numPr>
-      </w:pPr>
-      <w:r>
-        <w:t xml:space="preserve">Because replication is required for scientific progress, papers submitted for publication must provide </w:t>
-      </w:r>
-      <w:proofErr w:type="gramStart"/>
-      <w:r>
-        <w:t>sufficient</w:t>
-      </w:r>
-      <w:proofErr w:type="gramEnd"/>
-      <w:r>
-        <w:t xml:space="preserve"> information to allow readers to perform similar experiments or calculations and use the reported results. Although not everything need be disclosed, a paper must contain new, useable, and fully described information. For example, a specimen’s chemical composition need not be reported if the main purpose of a paper is to introduce a new measurement technique. Authors should expect to be challenged by reviewers if the results are not supported by adequate data and critical details.</w:t>
-      </w:r>
-    </w:p>
-    <w:p>
-      <w:pPr>
-        <w:pStyle w:val="Text"/>
-        <w:numPr>
-          <w:ilvl w:val="0"/>
-          <w:numId w:val="18"/>
-        </w:numPr>
-      </w:pPr>
-      <w:r>
-        <w:t>Papers that describe ongoing work or announce the latest technical achievement, which are suitable for presentation at a professional conference, may not be a</w:t>
-      </w:r>
-      <w:r>
-        <w:t>ppropriate for publication.</w:t>
-      </w:r>
-    </w:p>
     <w:p>
       <w:pPr>
         <w:pStyle w:val="Text"/>
@@ -5994,7 +4865,6 @@
         <w:rPr>
           <w:spacing w:val="6"/>
         </w:rPr>
-        <w:lastRenderedPageBreak/>
         <w:t>W</w:t>
       </w:r>
       <w:r>
@@ -10279,6 +9149,7 @@
           <w:sz w:val="16"/>
           <w:szCs w:val="16"/>
         </w:rPr>
+        <w:lastRenderedPageBreak/>
         <w:t xml:space="preserve">J. K. Author, “Title of paper,” in </w:t>
       </w:r>
       <w:r>
@@ -11774,7 +10645,6 @@
           <w:rFonts w:ascii="TimesNewRomanPSMT" w:hAnsi="TimesNewRomanPSMT" w:cs="TimesNewRomanPSMT"/>
           <w:i/>
         </w:rPr>
-        <w:lastRenderedPageBreak/>
         <w:t>Example:</w:t>
       </w:r>
     </w:p>
@@ -12836,7 +11706,7 @@
                     </pic:cNvPicPr>
                   </pic:nvPicPr>
                   <pic:blipFill>
-                    <a:blip r:embed="rId39">
+                    <a:blip r:embed="rId35">
                       <a:extLst>
                         <a:ext uri="{28A0092B-C50C-407E-A947-70E740481C1C}">
                           <a14:useLocalDpi xmlns:a14="http://schemas.microsoft.com/office/drawing/2010/main" val="0"/>
@@ -12929,14 +11799,7 @@
           <w:sz w:val="20"/>
           <w:szCs w:val="20"/>
         </w:rPr>
-        <w:t xml:space="preserve">Fellow (F) in 1987.  The first paragraph may contain a place and/or date of birth (list place, then date). Next, the author’s educational background is listed. The degrees should be listed with type of degree in what field, which institution, city, state, </w:t>
-      </w:r>
-      <w:r>
-        <w:rPr>
-          <w:sz w:val="20"/>
-          <w:szCs w:val="20"/>
-        </w:rPr>
-        <w:t xml:space="preserve">and country, and year </w:t>
+        <w:t xml:space="preserve">Fellow (F) in 1987.  The first paragraph may contain a place and/or date of birth (list place, then date). Next, the author’s educational background is listed. The degrees should be listed with type of degree in what field, which institution, city, state, and country, and year </w:t>
       </w:r>
       <w:r>
         <w:rPr>
@@ -13162,7 +12025,7 @@
                     </pic:cNvPicPr>
                   </pic:nvPicPr>
                   <pic:blipFill>
-                    <a:blip r:embed="rId40">
+                    <a:blip r:embed="rId36">
                       <a:extLst>
                         <a:ext uri="{28A0092B-C50C-407E-A947-70E740481C1C}">
                           <a14:useLocalDpi xmlns:a14="http://schemas.microsoft.com/office/drawing/2010/main" val="0"/>
@@ -13490,7 +12353,7 @@
           <w:rFonts w:ascii="Times-Roman" w:hAnsi="Times-Roman" w:cs="Times-Roman"/>
         </w:rPr>
         <w:sectPr>
-          <w:headerReference w:type="default" r:id="rId41"/>
+          <w:headerReference w:type="default" r:id="rId37"/>
           <w:type w:val="continuous"/>
           <w:pgSz w:w="12240" w:h="15840" w:code="1"/>
           <w:pgMar w:top="1008" w:right="936" w:bottom="1008" w:left="936" w:header="432" w:footer="432" w:gutter="0"/>
@@ -13542,7 +12405,7 @@
                     </pic:cNvPicPr>
                   </pic:nvPicPr>
                   <pic:blipFill>
-                    <a:blip r:embed="rId42">
+                    <a:blip r:embed="rId38">
                       <a:extLst>
                         <a:ext uri="{28A0092B-C50C-407E-A947-70E740481C1C}">
                           <a14:useLocalDpi xmlns:a14="http://schemas.microsoft.com/office/drawing/2010/main" val="0"/>
@@ -13776,22 +12639,6 @@
         <w:pStyle w:val="FootnoteText"/>
         <w:ind w:firstLine="0"/>
       </w:pPr>
-    </w:p>
-  </w:footnote>
-  <w:footnote w:id="2">
-    <w:p>
-      <w:pPr>
-        <w:pStyle w:val="FootnoteText"/>
-      </w:pPr>
-      <w:r>
-        <w:rPr>
-          <w:rStyle w:val="FootnoteReference"/>
-        </w:rPr>
-        <w:footnoteRef/>
-      </w:r>
-      <w:r>
-        <w:t>It is recommended that footnotes be avoided (except for the unnumbered footnote with the receipt date on the first page). Instead, try to integrate the footnote information into the text.</w:t>
-      </w:r>
     </w:p>
   </w:footnote>
 </w:footnotes>
@@ -16716,7 +15563,7 @@
 </file>
 
 <file path=customXml/itemProps1.xml><?xml version="1.0" encoding="utf-8"?>
-<ds:datastoreItem xmlns:ds="http://schemas.openxmlformats.org/officeDocument/2006/customXml" ds:itemID="{356E5A0A-06B6-4862-88D3-0F5928C7D6F4}">
+<ds:datastoreItem xmlns:ds="http://schemas.openxmlformats.org/officeDocument/2006/customXml" ds:itemID="{5C4F8B90-B20E-4701-85CE-E4F285145879}">
   <ds:schemaRefs>
     <ds:schemaRef ds:uri="http://schemas.openxmlformats.org/officeDocument/2006/bibliography"/>
   </ds:schemaRefs>

</xml_diff>